<commit_message>
New answer key file and updates to 7a/7b.
</commit_message>
<xml_diff>
--- a/labmanual/WA101-07a-Cloud.docx
+++ b/labmanual/WA101-07a-Cloud.docx
@@ -6,8 +6,6 @@
       <w:pPr>
         <w:pStyle w:val="Heading1"/>
       </w:pPr>
-      <w:bookmarkStart w:id="0" w:name="_GoBack"/>
-      <w:bookmarkEnd w:id="0"/>
       <w:r>
         <w:t xml:space="preserve">Chapter </w:t>
       </w:r>
@@ -1227,18 +1225,6 @@
           <w:rPr>
             <w:rStyle w:val="Hyperlink"/>
           </w:rPr>
-          <w:t>O</w:t>
-        </w:r>
-        <w:r>
-          <w:rPr>
-            <w:rStyle w:val="Hyperlink"/>
-          </w:rPr>
-          <w:t xml:space="preserve">bject </w:t>
-        </w:r>
-        <w:r>
-          <w:rPr>
-            <w:rStyle w:val="Hyperlink"/>
-          </w:rPr>
           <w:t>A</w:t>
         </w:r>
         <w:r>
@@ -1257,20 +1243,175 @@
           <w:rPr>
             <w:rStyle w:val="Hyperlink"/>
           </w:rPr>
-          <w:t>rotocol (COAP)</w:t>
+          <w:t>rotocol (</w:t>
+        </w:r>
+        <w:proofErr w:type="spellStart"/>
+        <w:r>
+          <w:rPr>
+            <w:rStyle w:val="Hyperlink"/>
+          </w:rPr>
+          <w:t>C</w:t>
+        </w:r>
+        <w:r>
+          <w:rPr>
+            <w:rStyle w:val="Hyperlink"/>
+          </w:rPr>
+          <w:t>o</w:t>
+        </w:r>
+        <w:r>
+          <w:rPr>
+            <w:rStyle w:val="Hyperlink"/>
+          </w:rPr>
+          <w:t>AP</w:t>
+        </w:r>
+        <w:proofErr w:type="spellEnd"/>
+        <w:r>
+          <w:rPr>
+            <w:rStyle w:val="Hyperlink"/>
+          </w:rPr>
+          <w:t>)</w:t>
         </w:r>
       </w:hyperlink>
     </w:p>
     <w:p>
-      <w:r>
-        <w:t>Cloud providers that use COAP include Samsung ARTIK</w:t>
+      <w:proofErr w:type="spellStart"/>
+      <w:r>
+        <w:t>Co</w:t>
+      </w:r>
+      <w:r>
+        <w:t>AP</w:t>
+      </w:r>
+      <w:proofErr w:type="spellEnd"/>
+      <w:r>
+        <w:t xml:space="preserve"> makes use of two message types, requests and responses, using a simple, binary, base header format. The base header may be followed by options in an optimized Type-Length-Value format. </w:t>
+      </w:r>
+      <w:proofErr w:type="spellStart"/>
+      <w:r>
+        <w:t>CoAP</w:t>
+      </w:r>
+      <w:proofErr w:type="spellEnd"/>
+      <w:r>
+        <w:t xml:space="preserve"> is by default bound to UDP and optionally to </w:t>
+      </w:r>
+      <w:hyperlink r:id="rId12" w:tooltip="DTLS" w:history="1">
+        <w:r>
+          <w:rPr>
+            <w:rStyle w:val="Hyperlink"/>
+          </w:rPr>
+          <w:t>DTLS</w:t>
+        </w:r>
+      </w:hyperlink>
+      <w:r>
+        <w:t>, providing a high level of communications security.</w:t>
+      </w:r>
+    </w:p>
+    <w:p>
+      <w:r>
+        <w:t xml:space="preserve">Any bytes after the headers in the packet are considered the message body if any. The length of the message body is implied by the datagram length. When bound to UDP the entire message MUST fit within a single datagram. When used with </w:t>
+      </w:r>
+      <w:hyperlink r:id="rId13" w:tooltip="6LoWPAN" w:history="1">
+        <w:r>
+          <w:rPr>
+            <w:rStyle w:val="Hyperlink"/>
+          </w:rPr>
+          <w:t>6L</w:t>
+        </w:r>
+        <w:r>
+          <w:rPr>
+            <w:rStyle w:val="Hyperlink"/>
+          </w:rPr>
+          <w:t>o</w:t>
+        </w:r>
+        <w:r>
+          <w:rPr>
+            <w:rStyle w:val="Hyperlink"/>
+          </w:rPr>
+          <w:t>WPAN</w:t>
+        </w:r>
+      </w:hyperlink>
+      <w:r>
+        <w:t xml:space="preserve"> as defined in </w:t>
+      </w:r>
+      <w:hyperlink r:id="rId14" w:history="1">
+        <w:r>
+          <w:rPr>
+            <w:rStyle w:val="Hyperlink"/>
+          </w:rPr>
+          <w:t>RFC 4944</w:t>
+        </w:r>
+      </w:hyperlink>
+      <w:r>
+        <w:t xml:space="preserve">, messages SHOULD fit into a single </w:t>
+      </w:r>
+      <w:hyperlink r:id="rId15" w:tooltip="IEEE 802.15.4" w:history="1">
+        <w:r>
+          <w:rPr>
+            <w:rStyle w:val="Hyperlink"/>
+          </w:rPr>
+          <w:t>IEEE 802.15.4</w:t>
+        </w:r>
+      </w:hyperlink>
+      <w:r>
+        <w:t xml:space="preserve"> frame to minimize fragmentation.</w:t>
+      </w:r>
+    </w:p>
+    <w:p>
+      <w:r>
+        <w:lastRenderedPageBreak/>
+        <w:t xml:space="preserve">The mapping of </w:t>
+      </w:r>
+      <w:proofErr w:type="spellStart"/>
+      <w:r>
+        <w:t>CoAP</w:t>
+      </w:r>
+      <w:proofErr w:type="spellEnd"/>
+      <w:r>
+        <w:t xml:space="preserve"> with </w:t>
+      </w:r>
+      <w:hyperlink r:id="rId16" w:tooltip="HTTP" w:history="1">
+        <w:r>
+          <w:rPr>
+            <w:rStyle w:val="Hyperlink"/>
+          </w:rPr>
+          <w:t>HTTP</w:t>
+        </w:r>
+      </w:hyperlink>
+      <w:r>
+        <w:t xml:space="preserve"> is also defined, allowing proxies to be built providing access to </w:t>
+      </w:r>
+      <w:proofErr w:type="spellStart"/>
+      <w:r>
+        <w:t>CoAP</w:t>
+      </w:r>
+      <w:proofErr w:type="spellEnd"/>
+      <w:r>
+        <w:t xml:space="preserve"> resources via HTTP in a uniform way.</w:t>
+      </w:r>
+    </w:p>
+    <w:p>
+      <w:r>
+        <w:t xml:space="preserve">Cloud providers that use </w:t>
+      </w:r>
+      <w:proofErr w:type="spellStart"/>
+      <w:r>
+        <w:t>C</w:t>
+      </w:r>
+      <w:r>
+        <w:t>o</w:t>
+      </w:r>
+      <w:r>
+        <w:t>AP</w:t>
+      </w:r>
+      <w:proofErr w:type="spellEnd"/>
+      <w:r>
+        <w:t xml:space="preserve"> include Samsung ARTIK</w:t>
       </w:r>
       <w:r>
         <w:t>.</w:t>
       </w:r>
     </w:p>
     <w:p>
-      <w:hyperlink r:id="rId12" w:history="1">
+      <w:hyperlink r:id="rId17" w:history="1">
         <w:r>
           <w:rPr>
             <w:rStyle w:val="Hyperlink"/>
@@ -1323,6 +1464,122 @@
     </w:p>
     <w:p>
       <w:r>
+        <w:t>A</w:t>
+      </w:r>
+      <w:r>
+        <w:t xml:space="preserve">MQP is a </w:t>
+      </w:r>
+      <w:r>
+        <w:t>binary</w:t>
+      </w:r>
+      <w:r>
+        <w:t>,</w:t>
+      </w:r>
+      <w:r>
+        <w:t xml:space="preserve"> application layer protocol, designed to efficiently support a wide variety of messaging applications and communication patterns. It provides flow controlled</w:t>
+      </w:r>
+      <w:r>
+        <w:t>,</w:t>
+      </w:r>
+      <w:r>
+        <w:t xml:space="preserve"> message-oriented communication with message-delivery guarantees such as </w:t>
+      </w:r>
+      <w:r>
+        <w:rPr>
+          <w:i/>
+          <w:iCs/>
+        </w:rPr>
+        <w:t>at-most-once</w:t>
+      </w:r>
+      <w:r>
+        <w:t xml:space="preserve"> (where each message is delivered once or never), </w:t>
+      </w:r>
+      <w:r>
+        <w:rPr>
+          <w:i/>
+          <w:iCs/>
+        </w:rPr>
+        <w:t>at-least-once</w:t>
+      </w:r>
+      <w:r>
+        <w:t xml:space="preserve"> (where each message is certain to be delivered, but may do so multiple times) and </w:t>
+      </w:r>
+      <w:r>
+        <w:rPr>
+          <w:i/>
+          <w:iCs/>
+        </w:rPr>
+        <w:t>exactly-once</w:t>
+      </w:r>
+      <w:r>
+        <w:t xml:space="preserve"> (where the message will always certainly arrive and do so only once), and authentication and/or encryption based on </w:t>
+      </w:r>
+      <w:hyperlink r:id="rId18" w:tooltip="Simple Authentication and Security Layer" w:history="1">
+        <w:r>
+          <w:rPr>
+            <w:rStyle w:val="Hyperlink"/>
+          </w:rPr>
+          <w:t>SASL</w:t>
+        </w:r>
+      </w:hyperlink>
+      <w:r>
+        <w:t xml:space="preserve"> and/or </w:t>
+      </w:r>
+      <w:hyperlink r:id="rId19" w:tooltip="Transport Layer Security" w:history="1">
+        <w:r>
+          <w:rPr>
+            <w:rStyle w:val="Hyperlink"/>
+          </w:rPr>
+          <w:t>TLS</w:t>
+        </w:r>
+      </w:hyperlink>
+      <w:r>
+        <w:t>.</w:t>
+      </w:r>
+      <w:r>
+        <w:rPr>
+          <w:vertAlign w:val="superscript"/>
+        </w:rPr>
+        <w:t xml:space="preserve"> </w:t>
+      </w:r>
+      <w:r>
+        <w:t>It assumes an underlying reliable transport layer protocol such as Transmi</w:t>
+      </w:r>
+      <w:bookmarkStart w:id="0" w:name="_GoBack"/>
+      <w:bookmarkEnd w:id="0"/>
+      <w:r>
+        <w:t>ssion Control Protocol (TCP).</w:t>
+      </w:r>
+    </w:p>
+    <w:p>
+      <w:r>
+        <w:t>The AMQP specification is defined in several layers: (</w:t>
+      </w:r>
+      <w:proofErr w:type="spellStart"/>
+      <w:r>
+        <w:t>i</w:t>
+      </w:r>
+      <w:proofErr w:type="spellEnd"/>
+      <w:r>
+        <w:t xml:space="preserve">) a type system, (ii) a symmetric, asynchronous protocol for the transfer of messages from one process to another, (iii) a standard, extensible message format and </w:t>
+      </w:r>
+      <w:proofErr w:type="gramStart"/>
+      <w:r>
+        <w:t>(iv) a</w:t>
+      </w:r>
+      <w:proofErr w:type="gramEnd"/>
+      <w:r>
+        <w:t xml:space="preserve"> set of </w:t>
+      </w:r>
+      <w:r>
+        <w:t>standardized</w:t>
+      </w:r>
+      <w:r>
+        <w:t xml:space="preserve"> but extensible 'messaging capabilities.'</w:t>
+      </w:r>
+    </w:p>
+    <w:p>
+      <w:r>
         <w:t xml:space="preserve">Cloud providers that use AMQP include </w:t>
       </w:r>
       <w:r>
@@ -1341,7 +1598,7 @@
       <w:pPr>
         <w:pStyle w:val="Heading3"/>
       </w:pPr>
-      <w:hyperlink r:id="rId13" w:history="1">
+      <w:hyperlink r:id="rId20" w:history="1">
         <w:r>
           <w:rPr>
             <w:rStyle w:val="Hyperlink"/>
@@ -1412,7 +1669,6 @@
         </w:numPr>
       </w:pPr>
       <w:r>
-        <w:lastRenderedPageBreak/>
         <w:t>Double precision floating point</w:t>
       </w:r>
     </w:p>
@@ -1763,6 +2019,7 @@
         <w:spacing w:after="0"/>
       </w:pPr>
       <w:r>
+        <w:lastRenderedPageBreak/>
         <w:tab/>
       </w:r>
       <w:r>
@@ -1868,7 +2125,7 @@
       <w:r>
         <w:t xml:space="preserve"> Internet Engineering Task Force (IETF) - </w:t>
       </w:r>
-      <w:hyperlink r:id="rId14" w:history="1">
+      <w:hyperlink r:id="rId21" w:history="1">
         <w:r>
           <w:rPr>
             <w:rStyle w:val="Hyperlink"/>
@@ -1889,7 +2146,7 @@
       <w:r>
         <w:t xml:space="preserve"> Object Notation (JSON) Data Interchange Format”; Internet Engineering Task Force (IETF) - </w:t>
       </w:r>
-      <w:hyperlink r:id="rId15" w:history="1">
+      <w:hyperlink r:id="rId22" w:history="1">
         <w:r>
           <w:rPr>
             <w:rStyle w:val="Hyperlink"/>
@@ -1902,7 +2159,7 @@
       <w:r>
         <w:t xml:space="preserve">[6] MQTT - </w:t>
       </w:r>
-      <w:hyperlink r:id="rId16" w:history="1">
+      <w:hyperlink r:id="rId23" w:history="1">
         <w:r>
           <w:rPr>
             <w:rStyle w:val="Hyperlink"/>
@@ -1931,7 +2188,7 @@
       <w:r>
         <w:t xml:space="preserve"> Internet Engineering Task Force (IETF) - </w:t>
       </w:r>
-      <w:hyperlink r:id="rId17" w:history="1">
+      <w:hyperlink r:id="rId24" w:history="1">
         <w:r>
           <w:rPr>
             <w:rStyle w:val="Hyperlink"/>
@@ -1944,7 +2201,7 @@
       <w:r>
         <w:t xml:space="preserve">[8] AMQP - </w:t>
       </w:r>
-      <w:hyperlink r:id="rId18" w:history="1">
+      <w:hyperlink r:id="rId25" w:history="1">
         <w:r>
           <w:rPr>
             <w:rStyle w:val="Hyperlink"/>
@@ -1955,7 +2212,7 @@
     </w:p>
     <w:p/>
     <w:sectPr>
-      <w:footerReference w:type="default" r:id="rId19"/>
+      <w:footerReference w:type="default" r:id="rId26"/>
       <w:pgSz w:w="12240" w:h="15840"/>
       <w:pgMar w:top="1440" w:right="1440" w:bottom="1440" w:left="1440" w:header="720" w:footer="720" w:gutter="0"/>
       <w:cols w:space="720"/>
@@ -2041,7 +2298,7 @@
                 <w:bCs/>
                 <w:noProof/>
               </w:rPr>
-              <w:t>1</w:t>
+              <w:t>4</w:t>
             </w:r>
             <w:r>
               <w:rPr>
@@ -2080,7 +2337,7 @@
                 <w:bCs/>
                 <w:noProof/>
               </w:rPr>
-              <w:t>4</w:t>
+              <w:t>5</w:t>
             </w:r>
             <w:r>
               <w:rPr>
@@ -6624,7 +6881,7 @@
   <w:style w:type="paragraph" w:default="1" w:styleId="Normal">
     <w:name w:val="Normal"/>
     <w:qFormat/>
-    <w:rsid w:val="000046DF"/>
+    <w:rsid w:val="00D81D78"/>
   </w:style>
   <w:style w:type="paragraph" w:styleId="Heading1">
     <w:name w:val="heading 1"/>
@@ -6744,7 +7001,7 @@
     <w:uiPriority w:val="1"/>
     <w:semiHidden/>
     <w:unhideWhenUsed/>
-    <w:rsid w:val="000046DF"/>
+    <w:rsid w:val="00D81D78"/>
   </w:style>
   <w:style w:type="table" w:default="1" w:styleId="TableNormal">
     <w:name w:val="Normal Table"/>
@@ -6766,7 +7023,7 @@
     <w:uiPriority w:val="99"/>
     <w:semiHidden/>
     <w:unhideWhenUsed/>
-    <w:rsid w:val="000046DF"/>
+    <w:rsid w:val="00D81D78"/>
   </w:style>
   <w:style w:type="paragraph" w:styleId="ListParagraph">
     <w:name w:val="List Paragraph"/>
@@ -7284,6 +7541,21 @@
       <w:spacing w:after="0" w:line="240" w:lineRule="auto"/>
     </w:pPr>
   </w:style>
+  <w:style w:type="paragraph" w:styleId="NormalWeb">
+    <w:name w:val="Normal (Web)"/>
+    <w:basedOn w:val="Normal"/>
+    <w:uiPriority w:val="99"/>
+    <w:unhideWhenUsed/>
+    <w:rsid w:val="00D81D78"/>
+    <w:pPr>
+      <w:spacing w:before="100" w:beforeAutospacing="1" w:after="100" w:afterAutospacing="1" w:line="240" w:lineRule="auto"/>
+    </w:pPr>
+    <w:rPr>
+      <w:rFonts w:ascii="Times New Roman" w:eastAsia="Times New Roman" w:hAnsi="Times New Roman" w:cs="Times New Roman"/>
+      <w:sz w:val="24"/>
+      <w:szCs w:val="24"/>
+    </w:rPr>
+  </w:style>
 </w:styles>
 </file>
 
@@ -7553,7 +7825,7 @@
 </file>
 
 <file path=customXml/itemProps1.xml><?xml version="1.0" encoding="utf-8"?>
-<ds:datastoreItem xmlns:ds="http://schemas.openxmlformats.org/officeDocument/2006/customXml" ds:itemID="{2A0F5504-234D-4178-8027-9D094BEE63FB}">
+<ds:datastoreItem xmlns:ds="http://schemas.openxmlformats.org/officeDocument/2006/customXml" ds:itemID="{5F2D2DC2-B03E-4EA9-9C0D-9B5004CC0F7C}">
   <ds:schemaRefs>
     <ds:schemaRef ds:uri="http://schemas.openxmlformats.org/officeDocument/2006/bibliography"/>
   </ds:schemaRefs>

</xml_diff>